<commit_message>
Update DES document; Add moProject-moNvr.
</commit_message>
<xml_diff>
--- a/moSdk/Crypto/DES/doc/算法描述.docx
+++ b/moSdk/Crypto/DES/doc/算法描述.docx
@@ -7,8 +7,6 @@
         <w:pStyle w:val="a3"/>
         <w:ind w:firstLine="883"/>
       </w:pPr>
-      <w:bookmarkStart w:id="0" w:name="_GoBack"/>
-      <w:bookmarkEnd w:id="0"/>
       <w:r>
         <w:rPr>
           <w:rFonts w:hint="eastAsia"/>
@@ -294,34 +292,68 @@
           <w:b/>
         </w:rPr>
       </w:pPr>
+      <w:proofErr w:type="spellStart"/>
+      <w:proofErr w:type="gramStart"/>
       <w:r>
         <w:rPr>
           <w:rFonts w:hint="eastAsia"/>
           <w:b/>
         </w:rPr>
-        <w:t>Algo. DES</w:t>
+        <w:t>Algo</w:t>
+      </w:r>
+      <w:proofErr w:type="spellEnd"/>
+      <w:r>
+        <w:rPr>
+          <w:rFonts w:hint="eastAsia"/>
+          <w:b/>
+        </w:rPr>
+        <w:t>.</w:t>
+      </w:r>
+      <w:proofErr w:type="gramEnd"/>
+      <w:r>
+        <w:rPr>
+          <w:rFonts w:hint="eastAsia"/>
+          <w:b/>
+        </w:rPr>
+        <w:t xml:space="preserve"> DES</w:t>
       </w:r>
     </w:p>
     <w:p>
       <w:pPr>
         <w:ind w:firstLine="420"/>
       </w:pPr>
-      <w:r>
-        <w:rPr>
-          <w:rFonts w:hint="eastAsia"/>
-        </w:rPr>
-        <w:t>Input : unsigned char input[8];</w:t>
+      <w:proofErr w:type="gramStart"/>
+      <w:r>
+        <w:rPr>
+          <w:rFonts w:hint="eastAsia"/>
+        </w:rPr>
+        <w:t>Input :</w:t>
+      </w:r>
+      <w:proofErr w:type="gramEnd"/>
+      <w:r>
+        <w:rPr>
+          <w:rFonts w:hint="eastAsia"/>
+        </w:rPr>
+        <w:t xml:space="preserve"> unsigned char input[8];</w:t>
       </w:r>
     </w:p>
     <w:p>
       <w:pPr>
         <w:ind w:firstLine="420"/>
       </w:pPr>
-      <w:r>
-        <w:rPr>
-          <w:rFonts w:hint="eastAsia"/>
-        </w:rPr>
-        <w:t>Output : unsigned char output[8];</w:t>
+      <w:proofErr w:type="gramStart"/>
+      <w:r>
+        <w:rPr>
+          <w:rFonts w:hint="eastAsia"/>
+        </w:rPr>
+        <w:t>Output :</w:t>
+      </w:r>
+      <w:proofErr w:type="gramEnd"/>
+      <w:r>
+        <w:rPr>
+          <w:rFonts w:hint="eastAsia"/>
+        </w:rPr>
+        <w:t xml:space="preserve"> unsigned char output[8];</w:t>
       </w:r>
     </w:p>
     <w:p>
@@ -375,12 +407,14 @@
         </w:rPr>
         <w:t>的表现形式后，通过</w:t>
       </w:r>
+      <w:proofErr w:type="spellStart"/>
       <w:r>
         <w:rPr>
           <w:rFonts w:hint="eastAsia"/>
         </w:rPr>
         <w:t>IP_table</w:t>
       </w:r>
+      <w:proofErr w:type="spellEnd"/>
       <w:r>
         <w:rPr>
           <w:rFonts w:hint="eastAsia"/>
@@ -451,12 +485,14 @@
         </w:rPr>
         <w:t>和</w:t>
       </w:r>
+      <w:proofErr w:type="spellStart"/>
       <w:r>
         <w:rPr>
           <w:rFonts w:hint="eastAsia"/>
         </w:rPr>
         <w:t>Ri</w:t>
       </w:r>
+      <w:proofErr w:type="spellEnd"/>
       <w:r>
         <w:rPr>
           <w:rFonts w:hint="eastAsia"/>
@@ -472,6 +508,9 @@
           <w:numId w:val="1"/>
         </w:numPr>
         <w:ind w:firstLineChars="0"/>
+        <w:rPr>
+          <w:rFonts w:hint="eastAsia"/>
+        </w:rPr>
       </w:pPr>
       <w:r>
         <w:rPr>
@@ -491,12 +530,14 @@
         </w:rPr>
         <w:t>和</w:t>
       </w:r>
+      <w:proofErr w:type="spellStart"/>
       <w:r>
         <w:rPr>
           <w:rFonts w:hint="eastAsia"/>
         </w:rPr>
         <w:t>Ri</w:t>
       </w:r>
+      <w:proofErr w:type="spellEnd"/>
       <w:r>
         <w:rPr>
           <w:rFonts w:hint="eastAsia"/>
@@ -532,7 +573,14 @@
         <w:rPr>
           <w:rFonts w:hint="eastAsia"/>
         </w:rPr>
-        <w:t xml:space="preserve"> = R</w:t>
+        <w:t xml:space="preserve"> = </w:t>
+      </w:r>
+      <w:proofErr w:type="spellStart"/>
+      <w:r>
+        <w:rPr>
+          <w:rFonts w:hint="eastAsia"/>
+        </w:rPr>
+        <w:t>R</w:t>
       </w:r>
       <w:r>
         <w:rPr>
@@ -541,6 +589,7 @@
         </w:rPr>
         <w:t>i</w:t>
       </w:r>
+      <w:proofErr w:type="spellEnd"/>
       <w:r>
         <w:rPr>
           <w:rFonts w:hint="eastAsia"/>
@@ -571,7 +620,28 @@
         <w:rPr>
           <w:rFonts w:hint="eastAsia"/>
         </w:rPr>
-        <w:t xml:space="preserve"> xor f(R</w:t>
+        <w:t xml:space="preserve"> </w:t>
+      </w:r>
+      <w:proofErr w:type="spellStart"/>
+      <w:r>
+        <w:rPr>
+          <w:rFonts w:hint="eastAsia"/>
+        </w:rPr>
+        <w:t>xor</w:t>
+      </w:r>
+      <w:proofErr w:type="spellEnd"/>
+      <w:r>
+        <w:rPr>
+          <w:rFonts w:hint="eastAsia"/>
+        </w:rPr>
+        <w:t xml:space="preserve"> f(</w:t>
+      </w:r>
+      <w:proofErr w:type="spellStart"/>
+      <w:r>
+        <w:rPr>
+          <w:rFonts w:hint="eastAsia"/>
+        </w:rPr>
+        <w:t>R</w:t>
       </w:r>
       <w:r>
         <w:rPr>
@@ -580,6 +650,7 @@
         </w:rPr>
         <w:t>i</w:t>
       </w:r>
+      <w:proofErr w:type="spellEnd"/>
       <w:r>
         <w:rPr>
           <w:rFonts w:hint="eastAsia"/>
@@ -619,7 +690,7 @@
         <w:rPr>
           <w:rFonts w:hint="eastAsia"/>
         </w:rPr>
-        <w:t>将</w:t>
+        <w:t>第</w:t>
       </w:r>
       <w:r>
         <w:rPr>
@@ -631,43 +702,31 @@
         <w:rPr>
           <w:rFonts w:hint="eastAsia"/>
         </w:rPr>
-        <w:t>轮循环执行结束后得到的两部分</w:t>
-      </w:r>
-      <w:r>
-        <w:rPr>
-          <w:rFonts w:hint="eastAsia"/>
-        </w:rPr>
-        <w:t>32bit</w:t>
-      </w:r>
-      <w:r>
-        <w:rPr>
-          <w:rFonts w:hint="eastAsia"/>
-        </w:rPr>
-        <w:t>的数据拼接成</w:t>
-      </w:r>
-      <w:r>
-        <w:rPr>
-          <w:rFonts w:hint="eastAsia"/>
-        </w:rPr>
-        <w:t>64bit</w:t>
-      </w:r>
-      <w:r>
-        <w:rPr>
-          <w:rFonts w:hint="eastAsia"/>
-        </w:rPr>
-        <w:t>数据后，通过</w:t>
-      </w:r>
-      <w:r>
-        <w:rPr>
-          <w:rFonts w:hint="eastAsia"/>
-        </w:rPr>
-        <w:t>IP_inv_table</w:t>
-      </w:r>
-      <w:r>
-        <w:rPr>
-          <w:rFonts w:hint="eastAsia"/>
-        </w:rPr>
-        <w:t>进行反置换；</w:t>
+        <w:t>论的转换结束后，将</w:t>
+      </w:r>
+      <w:r>
+        <w:rPr>
+          <w:rFonts w:hint="eastAsia"/>
+        </w:rPr>
+        <w:t>left</w:t>
+      </w:r>
+      <w:r>
+        <w:rPr>
+          <w:rFonts w:hint="eastAsia"/>
+        </w:rPr>
+        <w:t>和</w:t>
+      </w:r>
+      <w:r>
+        <w:rPr>
+          <w:rFonts w:hint="eastAsia"/>
+        </w:rPr>
+        <w:t>right</w:t>
+      </w:r>
+      <w:r>
+        <w:rPr>
+          <w:rFonts w:hint="eastAsia"/>
+        </w:rPr>
+        <w:t>部分互换；</w:t>
       </w:r>
     </w:p>
     <w:p>
@@ -689,6 +748,72 @@
         <w:rPr>
           <w:rFonts w:hint="eastAsia"/>
         </w:rPr>
+        <w:t>left</w:t>
+      </w:r>
+      <w:r>
+        <w:rPr>
+          <w:rFonts w:hint="eastAsia"/>
+        </w:rPr>
+        <w:t>和</w:t>
+      </w:r>
+      <w:r>
+        <w:rPr>
+          <w:rFonts w:hint="eastAsia"/>
+        </w:rPr>
+        <w:t>right</w:t>
+      </w:r>
+      <w:r>
+        <w:rPr>
+          <w:rFonts w:hint="eastAsia"/>
+        </w:rPr>
+        <w:t>拼接成</w:t>
+      </w:r>
+      <w:r>
+        <w:rPr>
+          <w:rFonts w:hint="eastAsia"/>
+        </w:rPr>
+        <w:t>64bit</w:t>
+      </w:r>
+      <w:r>
+        <w:rPr>
+          <w:rFonts w:hint="eastAsia"/>
+        </w:rPr>
+        <w:t>数据后，通过</w:t>
+      </w:r>
+      <w:proofErr w:type="spellStart"/>
+      <w:r>
+        <w:rPr>
+          <w:rFonts w:hint="eastAsia"/>
+        </w:rPr>
+        <w:t>IP_inv_table</w:t>
+      </w:r>
+      <w:proofErr w:type="spellEnd"/>
+      <w:r>
+        <w:rPr>
+          <w:rFonts w:hint="eastAsia"/>
+        </w:rPr>
+        <w:t>进行反置换；</w:t>
+      </w:r>
+    </w:p>
+    <w:p>
+      <w:pPr>
+        <w:pStyle w:val="a6"/>
+        <w:numPr>
+          <w:ilvl w:val="0"/>
+          <w:numId w:val="1"/>
+        </w:numPr>
+        <w:ind w:firstLineChars="0"/>
+      </w:pPr>
+      <w:r>
+        <w:rPr>
+          <w:rFonts w:hint="eastAsia"/>
+        </w:rPr>
+        <w:t>将</w:t>
+      </w:r>
+      <w:r>
+        <w:rPr>
+          <w:rFonts w:hint="eastAsia"/>
+        </w:rPr>
         <w:t>step4</w:t>
       </w:r>
       <w:r>
@@ -769,12 +894,14 @@
         </w:rPr>
         <w:t>标准中已经定义好的，无需做任何改动。</w:t>
       </w:r>
+      <w:proofErr w:type="spellStart"/>
       <w:r>
         <w:rPr>
           <w:rFonts w:hint="eastAsia"/>
         </w:rPr>
         <w:t>IP_table</w:t>
       </w:r>
+      <w:proofErr w:type="spellEnd"/>
       <w:r>
         <w:rPr>
           <w:rFonts w:hint="eastAsia"/>
@@ -786,8 +913,23 @@
       <w:pPr>
         <w:ind w:firstLine="420"/>
       </w:pPr>
-      <w:r>
-        <w:t>const static unsigned char IP_table[DES_BLOCK_BITS_SIZE] = {</w:t>
+      <w:proofErr w:type="spellStart"/>
+      <w:proofErr w:type="gramStart"/>
+      <w:r>
+        <w:t>const</w:t>
+      </w:r>
+      <w:proofErr w:type="spellEnd"/>
+      <w:proofErr w:type="gramEnd"/>
+      <w:r>
+        <w:t xml:space="preserve"> static unsigned char </w:t>
+      </w:r>
+      <w:proofErr w:type="spellStart"/>
+      <w:r>
+        <w:t>IP_table</w:t>
+      </w:r>
+      <w:proofErr w:type="spellEnd"/>
+      <w:r>
+        <w:t>[DES_BLOCK_BITS_SIZE] = {</w:t>
       </w:r>
     </w:p>
     <w:p>
@@ -1161,12 +1303,14 @@
       <w:pPr>
         <w:ind w:firstLine="420"/>
       </w:pPr>
+      <w:proofErr w:type="spellStart"/>
       <w:r>
         <w:rPr>
           <w:rFonts w:hint="eastAsia"/>
         </w:rPr>
         <w:t>IP_inv_table</w:t>
       </w:r>
+      <w:proofErr w:type="spellEnd"/>
       <w:r>
         <w:rPr>
           <w:rFonts w:hint="eastAsia"/>
@@ -1178,8 +1322,23 @@
       <w:pPr>
         <w:ind w:firstLine="420"/>
       </w:pPr>
-      <w:r>
-        <w:t>const static unsigned char ip_inv_table[DES_BLOCK_BITS_SIZE] = {</w:t>
+      <w:proofErr w:type="spellStart"/>
+      <w:proofErr w:type="gramStart"/>
+      <w:r>
+        <w:t>const</w:t>
+      </w:r>
+      <w:proofErr w:type="spellEnd"/>
+      <w:proofErr w:type="gramEnd"/>
+      <w:r>
+        <w:t xml:space="preserve"> static unsigned char </w:t>
+      </w:r>
+      <w:proofErr w:type="spellStart"/>
+      <w:r>
+        <w:t>ip_inv_table</w:t>
+      </w:r>
+      <w:proofErr w:type="spellEnd"/>
+      <w:r>
+        <w:t>[DES_BLOCK_BITS_SIZE] = {</w:t>
       </w:r>
     </w:p>
     <w:p>
@@ -1191,7 +1350,15 @@
       </w:r>
       <w:r>
         <w:tab/>
-        <w:t>40, 8,48,16,56,24,64,32,39, 7,47,15,55,23,63,31,</w:t>
+        <w:t>40, 8</w:t>
+      </w:r>
+      <w:proofErr w:type="gramStart"/>
+      <w:r>
+        <w:t>,48,16,56,24,64,32,39</w:t>
+      </w:r>
+      <w:proofErr w:type="gramEnd"/>
+      <w:r>
+        <w:t>, 7,47,15,55,23,63,31,</w:t>
       </w:r>
     </w:p>
     <w:p>
@@ -1203,7 +1370,15 @@
       </w:r>
       <w:r>
         <w:tab/>
-        <w:t>38, 6,46,14,54,22,62,30,37, 5,45,13,53,21,61,29,</w:t>
+        <w:t>38, 6</w:t>
+      </w:r>
+      <w:proofErr w:type="gramStart"/>
+      <w:r>
+        <w:t>,46,14,54,22,62,30,37</w:t>
+      </w:r>
+      <w:proofErr w:type="gramEnd"/>
+      <w:r>
+        <w:t>, 5,45,13,53,21,61,29,</w:t>
       </w:r>
     </w:p>
     <w:p>
@@ -1215,7 +1390,15 @@
       </w:r>
       <w:r>
         <w:tab/>
-        <w:t>36, 4,44,12,52,20,60,28,35, 3,43,11,51,19,59,27,</w:t>
+        <w:t>36, 4</w:t>
+      </w:r>
+      <w:proofErr w:type="gramStart"/>
+      <w:r>
+        <w:t>,44,12,52,20,60,28,35</w:t>
+      </w:r>
+      <w:proofErr w:type="gramEnd"/>
+      <w:r>
+        <w:t>, 3,43,11,51,19,59,27,</w:t>
       </w:r>
     </w:p>
     <w:p>
@@ -1302,12 +1485,14 @@
         </w:rPr>
         <w:t>、</w:t>
       </w:r>
+      <w:proofErr w:type="spellStart"/>
       <w:r>
         <w:rPr>
           <w:rFonts w:hint="eastAsia"/>
         </w:rPr>
         <w:t>Ri</w:t>
       </w:r>
+      <w:proofErr w:type="spellEnd"/>
       <w:r>
         <w:rPr>
           <w:rFonts w:hint="eastAsia"/>
@@ -1706,22 +1891,52 @@
       <w:pPr>
         <w:ind w:firstLine="420"/>
       </w:pPr>
-      <w:r>
-        <w:rPr>
-          <w:rFonts w:hint="eastAsia"/>
-        </w:rPr>
-        <w:t>Input : key, 8byte data;</w:t>
+      <w:proofErr w:type="gramStart"/>
+      <w:r>
+        <w:rPr>
+          <w:rFonts w:hint="eastAsia"/>
+        </w:rPr>
+        <w:t>Input :</w:t>
+      </w:r>
+      <w:proofErr w:type="gramEnd"/>
+      <w:r>
+        <w:rPr>
+          <w:rFonts w:hint="eastAsia"/>
+        </w:rPr>
+        <w:t xml:space="preserve"> key, 8byte data;</w:t>
       </w:r>
     </w:p>
     <w:p>
       <w:pPr>
         <w:ind w:firstLine="420"/>
       </w:pPr>
-      <w:r>
-        <w:rPr>
-          <w:rFonts w:hint="eastAsia"/>
-        </w:rPr>
-        <w:t>Output : subkey_set, [16][</w:t>
+      <w:proofErr w:type="gramStart"/>
+      <w:r>
+        <w:rPr>
+          <w:rFonts w:hint="eastAsia"/>
+        </w:rPr>
+        <w:t>Output :</w:t>
+      </w:r>
+      <w:proofErr w:type="gramEnd"/>
+      <w:r>
+        <w:rPr>
+          <w:rFonts w:hint="eastAsia"/>
+        </w:rPr>
+        <w:t xml:space="preserve"> </w:t>
+      </w:r>
+      <w:proofErr w:type="spellStart"/>
+      <w:r>
+        <w:rPr>
+          <w:rFonts w:hint="eastAsia"/>
+        </w:rPr>
+        <w:t>subkey_set</w:t>
+      </w:r>
+      <w:proofErr w:type="spellEnd"/>
+      <w:r>
+        <w:rPr>
+          <w:rFonts w:hint="eastAsia"/>
+        </w:rPr>
+        <w:t>, [16][</w:t>
       </w:r>
       <w:r>
         <w:rPr>
@@ -1779,7 +1994,21 @@
         <w:rPr>
           <w:rFonts w:hint="eastAsia"/>
         </w:rPr>
-        <w:t>(key_perm_table)</w:t>
+        <w:t>(</w:t>
+      </w:r>
+      <w:proofErr w:type="spellStart"/>
+      <w:r>
+        <w:rPr>
+          <w:rFonts w:hint="eastAsia"/>
+        </w:rPr>
+        <w:t>key_perm_table</w:t>
+      </w:r>
+      <w:proofErr w:type="spellEnd"/>
+      <w:r>
+        <w:rPr>
+          <w:rFonts w:hint="eastAsia"/>
+        </w:rPr>
+        <w:t>)</w:t>
       </w:r>
       <w:r>
         <w:rPr>
@@ -1839,12 +2068,14 @@
         </w:rPr>
         <w:t>数据，分为</w:t>
       </w:r>
+      <w:proofErr w:type="spellStart"/>
       <w:r>
         <w:rPr>
           <w:rFonts w:hint="eastAsia"/>
         </w:rPr>
         <w:t>Ci</w:t>
       </w:r>
+      <w:proofErr w:type="spellEnd"/>
       <w:r>
         <w:rPr>
           <w:rFonts w:hint="eastAsia"/>
@@ -1891,12 +2122,14 @@
         </w:rPr>
         <w:t>对</w:t>
       </w:r>
+      <w:proofErr w:type="spellStart"/>
       <w:r>
         <w:rPr>
           <w:rFonts w:hint="eastAsia"/>
         </w:rPr>
         <w:t>Ci</w:t>
       </w:r>
+      <w:proofErr w:type="spellEnd"/>
       <w:r>
         <w:rPr>
           <w:rFonts w:hint="eastAsia"/>
@@ -1939,9 +2172,11 @@
         </w:rPr>
         <w:t>；循环左移的位数由表格</w:t>
       </w:r>
+      <w:proofErr w:type="spellStart"/>
       <w:r>
         <w:t>rls_table</w:t>
       </w:r>
+      <w:proofErr w:type="spellEnd"/>
       <w:r>
         <w:rPr>
           <w:rFonts w:hint="eastAsia"/>
@@ -2012,9 +2247,11 @@
         </w:rPr>
         <w:t>的数据后，执行压缩置换；通过</w:t>
       </w:r>
+      <w:proofErr w:type="spellStart"/>
       <w:r>
         <w:t>comp_perm_table</w:t>
       </w:r>
+      <w:proofErr w:type="spellEnd"/>
       <w:r>
         <w:rPr>
           <w:rFonts w:hint="eastAsia"/>
@@ -2127,11 +2364,19 @@
         </w:rPr>
         <w:t>的数据集：</w:t>
       </w:r>
-      <w:r>
-        <w:rPr>
-          <w:rFonts w:hint="eastAsia"/>
-        </w:rPr>
-        <w:t>subkey_set[16][48bits]</w:t>
+      <w:proofErr w:type="spellStart"/>
+      <w:r>
+        <w:rPr>
+          <w:rFonts w:hint="eastAsia"/>
+        </w:rPr>
+        <w:t>subkey_set</w:t>
+      </w:r>
+      <w:proofErr w:type="spellEnd"/>
+      <w:r>
+        <w:rPr>
+          <w:rFonts w:hint="eastAsia"/>
+        </w:rPr>
+        <w:t>[16][48bits]</w:t>
       </w:r>
       <w:r>
         <w:rPr>
@@ -2161,20 +2406,43 @@
       <w:pPr>
         <w:ind w:left="420" w:firstLineChars="0" w:firstLine="0"/>
       </w:pPr>
-      <w:r>
-        <w:t>const static unsigned char key_perm_table[DES_KEY_PERM_LEN] = {</w:t>
-      </w:r>
-    </w:p>
-    <w:p>
-      <w:pPr>
-        <w:ind w:left="420" w:firstLineChars="0" w:firstLine="0"/>
-      </w:pPr>
-      <w:r>
-        <w:tab/>
-      </w:r>
-      <w:r>
-        <w:tab/>
-        <w:t>57,49,41,33,25,17, 9, 1,58,50,42,34,26,18,</w:t>
+      <w:proofErr w:type="spellStart"/>
+      <w:proofErr w:type="gramStart"/>
+      <w:r>
+        <w:t>const</w:t>
+      </w:r>
+      <w:proofErr w:type="spellEnd"/>
+      <w:proofErr w:type="gramEnd"/>
+      <w:r>
+        <w:t xml:space="preserve"> static unsigned char </w:t>
+      </w:r>
+      <w:proofErr w:type="spellStart"/>
+      <w:r>
+        <w:t>key_perm_table</w:t>
+      </w:r>
+      <w:proofErr w:type="spellEnd"/>
+      <w:r>
+        <w:t>[DES_KEY_PERM_LEN] = {</w:t>
+      </w:r>
+    </w:p>
+    <w:p>
+      <w:pPr>
+        <w:ind w:left="420" w:firstLineChars="0" w:firstLine="0"/>
+      </w:pPr>
+      <w:r>
+        <w:tab/>
+      </w:r>
+      <w:r>
+        <w:tab/>
+        <w:t>57</w:t>
+      </w:r>
+      <w:proofErr w:type="gramStart"/>
+      <w:r>
+        <w:t>,49,41,33,25,17</w:t>
+      </w:r>
+      <w:proofErr w:type="gramEnd"/>
+      <w:r>
+        <w:t>, 9, 1,58,50,42,34,26,18,</w:t>
       </w:r>
     </w:p>
     <w:p>
@@ -2210,7 +2478,15 @@
       </w:r>
       <w:r>
         <w:tab/>
-        <w:t>14, 6,61,53,45,37,29,21,13, 5,28,20,12, 4</w:t>
+        <w:t>14, 6</w:t>
+      </w:r>
+      <w:proofErr w:type="gramStart"/>
+      <w:r>
+        <w:t>,61,53,45,37,29,21,13</w:t>
+      </w:r>
+      <w:proofErr w:type="gramEnd"/>
+      <w:r>
+        <w:t>, 5,28,20,12, 4</w:t>
       </w:r>
     </w:p>
     <w:p>
@@ -2268,12 +2544,14 @@
         </w:rPr>
         <w:t>中使用到的</w:t>
       </w:r>
+      <w:proofErr w:type="spellStart"/>
       <w:r>
         <w:rPr>
           <w:rFonts w:hint="eastAsia"/>
         </w:rPr>
         <w:t>rls_table</w:t>
       </w:r>
+      <w:proofErr w:type="spellEnd"/>
       <w:r>
         <w:rPr>
           <w:rFonts w:hint="eastAsia"/>
@@ -2285,8 +2563,23 @@
       <w:pPr>
         <w:ind w:left="420" w:firstLineChars="0" w:firstLine="0"/>
       </w:pPr>
-      <w:r>
-        <w:t>const static unsigned char rls_table[DES_ROTATE_ROUNDS] = {</w:t>
+      <w:proofErr w:type="spellStart"/>
+      <w:proofErr w:type="gramStart"/>
+      <w:r>
+        <w:t>const</w:t>
+      </w:r>
+      <w:proofErr w:type="spellEnd"/>
+      <w:proofErr w:type="gramEnd"/>
+      <w:r>
+        <w:t xml:space="preserve"> static unsigned char </w:t>
+      </w:r>
+      <w:proofErr w:type="spellStart"/>
+      <w:r>
+        <w:t>rls_table</w:t>
+      </w:r>
+      <w:proofErr w:type="spellEnd"/>
+      <w:r>
+        <w:t>[DES_ROTATE_ROUNDS] = {</w:t>
       </w:r>
     </w:p>
     <w:p>
@@ -2319,12 +2612,14 @@
         </w:rPr>
         <w:t>该表格定义了每一轮循环执行时，</w:t>
       </w:r>
+      <w:proofErr w:type="spellStart"/>
       <w:r>
         <w:rPr>
           <w:rFonts w:hint="eastAsia"/>
         </w:rPr>
         <w:t>Ci</w:t>
       </w:r>
+      <w:proofErr w:type="spellEnd"/>
       <w:r>
         <w:rPr>
           <w:rFonts w:hint="eastAsia"/>
@@ -2360,32 +2655,63 @@
       <w:pPr>
         <w:ind w:left="420" w:firstLineChars="0" w:firstLine="0"/>
       </w:pPr>
-      <w:r>
-        <w:t>const static unsigned char comp_perm_table[DES_EXTENSION_LEN] = {</w:t>
-      </w:r>
-    </w:p>
-    <w:p>
-      <w:pPr>
-        <w:ind w:left="420" w:firstLineChars="0" w:firstLine="0"/>
-      </w:pPr>
-      <w:r>
-        <w:tab/>
-      </w:r>
-      <w:r>
-        <w:tab/>
-        <w:t>14,17,11,24, 1, 5, 3,28,15, 6,21,10,</w:t>
-      </w:r>
-    </w:p>
-    <w:p>
-      <w:pPr>
-        <w:ind w:left="420" w:firstLineChars="0" w:firstLine="0"/>
-      </w:pPr>
-      <w:r>
-        <w:tab/>
-      </w:r>
-      <w:r>
-        <w:tab/>
-        <w:t>23,19,12, 4,26, 8,16, 7,27,20,13, 2,</w:t>
+      <w:proofErr w:type="spellStart"/>
+      <w:proofErr w:type="gramStart"/>
+      <w:r>
+        <w:t>const</w:t>
+      </w:r>
+      <w:proofErr w:type="spellEnd"/>
+      <w:proofErr w:type="gramEnd"/>
+      <w:r>
+        <w:t xml:space="preserve"> static unsigned char </w:t>
+      </w:r>
+      <w:proofErr w:type="spellStart"/>
+      <w:r>
+        <w:t>comp_perm_table</w:t>
+      </w:r>
+      <w:proofErr w:type="spellEnd"/>
+      <w:r>
+        <w:t>[DES_EXTENSION_LEN] = {</w:t>
+      </w:r>
+    </w:p>
+    <w:p>
+      <w:pPr>
+        <w:ind w:left="420" w:firstLineChars="0" w:firstLine="0"/>
+      </w:pPr>
+      <w:r>
+        <w:tab/>
+      </w:r>
+      <w:r>
+        <w:tab/>
+        <w:t>14,17,11,24, 1, 5, 3</w:t>
+      </w:r>
+      <w:proofErr w:type="gramStart"/>
+      <w:r>
+        <w:t>,28,15</w:t>
+      </w:r>
+      <w:proofErr w:type="gramEnd"/>
+      <w:r>
+        <w:t>, 6,21,10,</w:t>
+      </w:r>
+    </w:p>
+    <w:p>
+      <w:pPr>
+        <w:ind w:left="420" w:firstLineChars="0" w:firstLine="0"/>
+      </w:pPr>
+      <w:r>
+        <w:tab/>
+      </w:r>
+      <w:r>
+        <w:tab/>
+        <w:t>23</w:t>
+      </w:r>
+      <w:proofErr w:type="gramStart"/>
+      <w:r>
+        <w:t>,19,12</w:t>
+      </w:r>
+      <w:proofErr w:type="gramEnd"/>
+      <w:r>
+        <w:t>, 4,26, 8,16, 7,27,20,13, 2,</w:t>
       </w:r>
     </w:p>
     <w:p>
@@ -2667,23 +2993,47 @@
       <w:pPr>
         <w:ind w:firstLine="420"/>
       </w:pPr>
-      <w:r>
-        <w:rPr>
-          <w:rFonts w:hint="eastAsia"/>
-        </w:rPr>
-        <w:t>Input : Li-1, Ri-1, Ki-1</w:t>
+      <w:proofErr w:type="gramStart"/>
+      <w:r>
+        <w:rPr>
+          <w:rFonts w:hint="eastAsia"/>
+        </w:rPr>
+        <w:t>Input :</w:t>
+      </w:r>
+      <w:proofErr w:type="gramEnd"/>
+      <w:r>
+        <w:rPr>
+          <w:rFonts w:hint="eastAsia"/>
+        </w:rPr>
+        <w:t xml:space="preserve"> Li-1, Ri-1, Ki-1</w:t>
       </w:r>
     </w:p>
     <w:p>
       <w:pPr>
         <w:ind w:firstLine="420"/>
       </w:pPr>
-      <w:r>
-        <w:rPr>
-          <w:rFonts w:hint="eastAsia"/>
-        </w:rPr>
-        <w:t>Output : Li, Ri</w:t>
-      </w:r>
+      <w:proofErr w:type="gramStart"/>
+      <w:r>
+        <w:rPr>
+          <w:rFonts w:hint="eastAsia"/>
+        </w:rPr>
+        <w:t>Output :</w:t>
+      </w:r>
+      <w:proofErr w:type="gramEnd"/>
+      <w:r>
+        <w:rPr>
+          <w:rFonts w:hint="eastAsia"/>
+        </w:rPr>
+        <w:t xml:space="preserve"> Li, </w:t>
+      </w:r>
+      <w:proofErr w:type="spellStart"/>
+      <w:r>
+        <w:rPr>
+          <w:rFonts w:hint="eastAsia"/>
+        </w:rPr>
+        <w:t>Ri</w:t>
+      </w:r>
+      <w:proofErr w:type="spellEnd"/>
     </w:p>
     <w:p>
       <w:pPr>
@@ -2740,9 +3090,11 @@
         </w:rPr>
         <w:t>通过扩展置换表</w:t>
       </w:r>
+      <w:proofErr w:type="spellStart"/>
       <w:r>
         <w:t>ext_perm_table</w:t>
       </w:r>
+      <w:proofErr w:type="spellEnd"/>
       <w:r>
         <w:rPr>
           <w:rFonts w:hint="eastAsia"/>
@@ -2831,11 +3183,19 @@
         </w:rPr>
         <w:t>Ki-1</w:t>
       </w:r>
-      <w:r>
-        <w:rPr>
-          <w:rFonts w:hint="eastAsia"/>
-        </w:rPr>
-        <w:t>做异或操作；</w:t>
+      <w:proofErr w:type="gramStart"/>
+      <w:r>
+        <w:rPr>
+          <w:rFonts w:hint="eastAsia"/>
+        </w:rPr>
+        <w:t>做异或</w:t>
+      </w:r>
+      <w:proofErr w:type="gramEnd"/>
+      <w:r>
+        <w:rPr>
+          <w:rFonts w:hint="eastAsia"/>
+        </w:rPr>
+        <w:t>操作；</w:t>
       </w:r>
     </w:p>
     <w:p>
@@ -3030,12 +3390,14 @@
         </w:rPr>
         <w:t>进行异或操作后，结果赋值到</w:t>
       </w:r>
+      <w:proofErr w:type="spellStart"/>
       <w:r>
         <w:rPr>
           <w:rFonts w:hint="eastAsia"/>
         </w:rPr>
         <w:t>Ri</w:t>
       </w:r>
+      <w:proofErr w:type="spellEnd"/>
       <w:r>
         <w:rPr>
           <w:rFonts w:hint="eastAsia"/>
@@ -3182,8 +3544,23 @@
       <w:pPr>
         <w:ind w:left="420" w:firstLineChars="0" w:firstLine="0"/>
       </w:pPr>
-      <w:r>
-        <w:t>const static unsigned char ext_perm_table[DES_EXTENSION_LEN] = {</w:t>
+      <w:proofErr w:type="spellStart"/>
+      <w:proofErr w:type="gramStart"/>
+      <w:r>
+        <w:t>const</w:t>
+      </w:r>
+      <w:proofErr w:type="spellEnd"/>
+      <w:proofErr w:type="gramEnd"/>
+      <w:r>
+        <w:t xml:space="preserve"> static unsigned char </w:t>
+      </w:r>
+      <w:proofErr w:type="spellStart"/>
+      <w:r>
+        <w:t>ext_perm_table</w:t>
+      </w:r>
+      <w:proofErr w:type="spellEnd"/>
+      <w:r>
+        <w:t>[DES_EXTENSION_LEN] = {</w:t>
       </w:r>
     </w:p>
     <w:p>
@@ -3387,22 +3764,38 @@
       <w:pPr>
         <w:ind w:firstLine="420"/>
       </w:pPr>
-      <w:r>
-        <w:rPr>
-          <w:rFonts w:hint="eastAsia"/>
-        </w:rPr>
-        <w:t>Input : 48bit data;</w:t>
+      <w:proofErr w:type="gramStart"/>
+      <w:r>
+        <w:rPr>
+          <w:rFonts w:hint="eastAsia"/>
+        </w:rPr>
+        <w:t>Input :</w:t>
+      </w:r>
+      <w:proofErr w:type="gramEnd"/>
+      <w:r>
+        <w:rPr>
+          <w:rFonts w:hint="eastAsia"/>
+        </w:rPr>
+        <w:t xml:space="preserve"> 48bit data;</w:t>
       </w:r>
     </w:p>
     <w:p>
       <w:pPr>
         <w:ind w:firstLine="420"/>
       </w:pPr>
-      <w:r>
-        <w:rPr>
-          <w:rFonts w:hint="eastAsia"/>
-        </w:rPr>
-        <w:t>Output : 32bit data;</w:t>
+      <w:proofErr w:type="gramStart"/>
+      <w:r>
+        <w:rPr>
+          <w:rFonts w:hint="eastAsia"/>
+        </w:rPr>
+        <w:t>Output :</w:t>
+      </w:r>
+      <w:proofErr w:type="gramEnd"/>
+      <w:r>
+        <w:rPr>
+          <w:rFonts w:hint="eastAsia"/>
+        </w:rPr>
+        <w:t xml:space="preserve"> 32bit data;</w:t>
       </w:r>
     </w:p>
     <w:p>
@@ -3547,12 +3940,14 @@
         </w:rPr>
         <w:t>之间的数字，标记为</w:t>
       </w:r>
+      <w:proofErr w:type="spellStart"/>
       <w:r>
         <w:rPr>
           <w:rFonts w:hint="eastAsia"/>
         </w:rPr>
         <w:t>row_num</w:t>
       </w:r>
+      <w:proofErr w:type="spellEnd"/>
       <w:r>
         <w:rPr>
           <w:rFonts w:hint="eastAsia"/>
@@ -3604,12 +3999,14 @@
         </w:rPr>
         <w:t>之间的数字，标记为</w:t>
       </w:r>
+      <w:proofErr w:type="spellStart"/>
       <w:r>
         <w:rPr>
           <w:rFonts w:hint="eastAsia"/>
         </w:rPr>
         <w:t>column_num</w:t>
       </w:r>
+      <w:proofErr w:type="spellEnd"/>
       <w:r>
         <w:rPr>
           <w:rFonts w:hint="eastAsia"/>
@@ -3632,36 +4029,42 @@
         </w:rPr>
         <w:t>根据</w:t>
       </w:r>
+      <w:proofErr w:type="spellStart"/>
       <w:r>
         <w:rPr>
           <w:rFonts w:hint="eastAsia"/>
         </w:rPr>
         <w:t>row_num</w:t>
       </w:r>
+      <w:proofErr w:type="spellEnd"/>
       <w:r>
         <w:rPr>
           <w:rFonts w:hint="eastAsia"/>
         </w:rPr>
         <w:t>和</w:t>
       </w:r>
+      <w:proofErr w:type="spellStart"/>
       <w:r>
         <w:rPr>
           <w:rFonts w:hint="eastAsia"/>
         </w:rPr>
         <w:t>column_num</w:t>
       </w:r>
+      <w:proofErr w:type="spellEnd"/>
       <w:r>
         <w:rPr>
           <w:rFonts w:hint="eastAsia"/>
         </w:rPr>
         <w:t>，在</w:t>
       </w:r>
+      <w:proofErr w:type="spellStart"/>
       <w:r>
         <w:rPr>
           <w:rFonts w:hint="eastAsia"/>
         </w:rPr>
         <w:t>s_box</w:t>
       </w:r>
+      <w:proofErr w:type="spellEnd"/>
       <w:r>
         <w:rPr>
           <w:rFonts w:hint="eastAsia"/>
@@ -3750,11 +4153,19 @@
         </w:rPr>
         <w:t>step3</w:t>
       </w:r>
-      <w:r>
-        <w:rPr>
-          <w:rFonts w:hint="eastAsia"/>
-        </w:rPr>
-        <w:t>两个操作，直到所有的</w:t>
+      <w:proofErr w:type="gramStart"/>
+      <w:r>
+        <w:rPr>
+          <w:rFonts w:hint="eastAsia"/>
+        </w:rPr>
+        <w:t>两个</w:t>
+      </w:r>
+      <w:proofErr w:type="gramEnd"/>
+      <w:r>
+        <w:rPr>
+          <w:rFonts w:hint="eastAsia"/>
+        </w:rPr>
+        <w:t>操作，直到所有的</w:t>
       </w:r>
       <w:r>
         <w:rPr>
@@ -3797,12 +4208,14 @@
       <w:pPr>
         <w:ind w:left="420" w:firstLineChars="0" w:firstLine="0"/>
       </w:pPr>
+      <w:proofErr w:type="spellStart"/>
       <w:r>
         <w:rPr>
           <w:rFonts w:hint="eastAsia"/>
         </w:rPr>
         <w:t>s_box_table</w:t>
       </w:r>
+      <w:proofErr w:type="spellEnd"/>
       <w:r>
         <w:rPr>
           <w:rFonts w:hint="eastAsia"/>
@@ -3814,9 +4227,24 @@
       <w:pPr>
         <w:ind w:left="420" w:firstLineChars="0" w:firstLine="0"/>
       </w:pPr>
+      <w:proofErr w:type="spellStart"/>
+      <w:proofErr w:type="gramStart"/>
       <w:r>
         <w:lastRenderedPageBreak/>
-        <w:t>const static unsigned char s_box_table[DES_BLOCK_BYTES_SIZE][DES_BLOCK_BITS_SIZE] = {</w:t>
+        <w:t>const</w:t>
+      </w:r>
+      <w:proofErr w:type="spellEnd"/>
+      <w:proofErr w:type="gramEnd"/>
+      <w:r>
+        <w:t xml:space="preserve"> static unsigned char </w:t>
+      </w:r>
+      <w:proofErr w:type="spellStart"/>
+      <w:r>
+        <w:t>s_box_table</w:t>
+      </w:r>
+      <w:proofErr w:type="spellEnd"/>
+      <w:r>
+        <w:t>[DES_BLOCK_BYTES_SIZE][DES_BLOCK_BITS_SIZE] = {</w:t>
       </w:r>
     </w:p>
     <w:p>
@@ -3846,61 +4274,93 @@
       </w:r>
       <w:r>
         <w:tab/>
-        <w:t>14, 4,13, 1, 2,15,11, 8, 3,10, 6,12, 5, 9, 0, 7,</w:t>
-      </w:r>
-    </w:p>
-    <w:p>
-      <w:pPr>
-        <w:ind w:left="420" w:firstLineChars="0" w:firstLine="0"/>
-      </w:pPr>
-      <w:r>
-        <w:tab/>
-      </w:r>
-      <w:r>
-        <w:tab/>
-      </w:r>
-      <w:r>
-        <w:tab/>
-      </w:r>
-      <w:r>
-        <w:tab/>
-        <w:t xml:space="preserve"> 0,15, 7, 4,14, 2,13, 1,10, 6,12,11, 9, 5, 3, 8,</w:t>
-      </w:r>
-    </w:p>
-    <w:p>
-      <w:pPr>
-        <w:ind w:left="420" w:firstLineChars="0" w:firstLine="0"/>
-      </w:pPr>
-      <w:r>
-        <w:tab/>
-      </w:r>
-      <w:r>
-        <w:tab/>
-      </w:r>
-      <w:r>
-        <w:tab/>
-      </w:r>
-      <w:r>
-        <w:tab/>
-        <w:t xml:space="preserve"> 4, 1,14, 8,13, 6, 2,11,15,12, 9, 7, 3,10, 5, 0,</w:t>
-      </w:r>
-    </w:p>
-    <w:p>
-      <w:pPr>
-        <w:ind w:left="420" w:firstLineChars="0" w:firstLine="0"/>
-      </w:pPr>
-      <w:r>
-        <w:tab/>
-      </w:r>
-      <w:r>
-        <w:tab/>
-      </w:r>
-      <w:r>
-        <w:tab/>
-      </w:r>
-      <w:r>
-        <w:tab/>
-        <w:t>15,12, 8, 2, 4, 9, 1, 7, 5,11, 3,14,10, 0, 6,13</w:t>
+        <w:t>14, 4</w:t>
+      </w:r>
+      <w:proofErr w:type="gramStart"/>
+      <w:r>
+        <w:t>,13</w:t>
+      </w:r>
+      <w:proofErr w:type="gramEnd"/>
+      <w:r>
+        <w:t>, 1, 2,15,11, 8, 3,10, 6,12, 5, 9, 0, 7,</w:t>
+      </w:r>
+    </w:p>
+    <w:p>
+      <w:pPr>
+        <w:ind w:left="420" w:firstLineChars="0" w:firstLine="0"/>
+      </w:pPr>
+      <w:r>
+        <w:tab/>
+      </w:r>
+      <w:r>
+        <w:tab/>
+      </w:r>
+      <w:r>
+        <w:tab/>
+      </w:r>
+      <w:r>
+        <w:tab/>
+        <w:t xml:space="preserve"> 0</w:t>
+      </w:r>
+      <w:proofErr w:type="gramStart"/>
+      <w:r>
+        <w:t>,15</w:t>
+      </w:r>
+      <w:proofErr w:type="gramEnd"/>
+      <w:r>
+        <w:t>, 7, 4,14, 2,13, 1,10, 6,12,11, 9, 5, 3, 8,</w:t>
+      </w:r>
+    </w:p>
+    <w:p>
+      <w:pPr>
+        <w:ind w:left="420" w:firstLineChars="0" w:firstLine="0"/>
+      </w:pPr>
+      <w:r>
+        <w:tab/>
+      </w:r>
+      <w:r>
+        <w:tab/>
+      </w:r>
+      <w:r>
+        <w:tab/>
+      </w:r>
+      <w:r>
+        <w:tab/>
+        <w:t xml:space="preserve"> 4, 1</w:t>
+      </w:r>
+      <w:proofErr w:type="gramStart"/>
+      <w:r>
+        <w:t>,14</w:t>
+      </w:r>
+      <w:proofErr w:type="gramEnd"/>
+      <w:r>
+        <w:t>, 8,13, 6, 2,11,15,12, 9, 7, 3,10, 5, 0,</w:t>
+      </w:r>
+    </w:p>
+    <w:p>
+      <w:pPr>
+        <w:ind w:left="420" w:firstLineChars="0" w:firstLine="0"/>
+      </w:pPr>
+      <w:r>
+        <w:tab/>
+      </w:r>
+      <w:r>
+        <w:tab/>
+      </w:r>
+      <w:r>
+        <w:tab/>
+      </w:r>
+      <w:r>
+        <w:tab/>
+        <w:t>15</w:t>
+      </w:r>
+      <w:proofErr w:type="gramStart"/>
+      <w:r>
+        <w:t>,12</w:t>
+      </w:r>
+      <w:proofErr w:type="gramEnd"/>
+      <w:r>
+        <w:t>, 8, 2, 4, 9, 1, 7, 5,11, 3,14,10, 0, 6,13</w:t>
       </w:r>
     </w:p>
     <w:p>
@@ -3942,61 +4402,93 @@
       </w:r>
       <w:r>
         <w:tab/>
-        <w:t>15, 1, 8,14, 6,11, 3, 4, 9, 7, 2,13,12, 0, 5,10,</w:t>
-      </w:r>
-    </w:p>
-    <w:p>
-      <w:pPr>
-        <w:ind w:left="420" w:firstLineChars="0" w:firstLine="0"/>
-      </w:pPr>
-      <w:r>
-        <w:tab/>
-      </w:r>
-      <w:r>
-        <w:tab/>
-      </w:r>
-      <w:r>
-        <w:tab/>
-      </w:r>
-      <w:r>
-        <w:tab/>
-        <w:t xml:space="preserve"> 3,13, 4, 7,15, 2, 8,14,12, 0, 1,10, 6, 9,11, 5,</w:t>
-      </w:r>
-    </w:p>
-    <w:p>
-      <w:pPr>
-        <w:ind w:left="420" w:firstLineChars="0" w:firstLine="0"/>
-      </w:pPr>
-      <w:r>
-        <w:tab/>
-      </w:r>
-      <w:r>
-        <w:tab/>
-      </w:r>
-      <w:r>
-        <w:tab/>
-      </w:r>
-      <w:r>
-        <w:tab/>
-        <w:t xml:space="preserve"> 0,14, 7,11,10, 4,13, 1, 5, 8,12, 6, 9, 3, 2,15,</w:t>
-      </w:r>
-    </w:p>
-    <w:p>
-      <w:pPr>
-        <w:ind w:left="420" w:firstLineChars="0" w:firstLine="0"/>
-      </w:pPr>
-      <w:r>
-        <w:tab/>
-      </w:r>
-      <w:r>
-        <w:tab/>
-      </w:r>
-      <w:r>
-        <w:tab/>
-      </w:r>
-      <w:r>
-        <w:tab/>
-        <w:t>13, 8,10, 1, 3,15, 4, 2,11, 6, 7,12, 0, 5,14, 9</w:t>
+        <w:t>15, 1, 8</w:t>
+      </w:r>
+      <w:proofErr w:type="gramStart"/>
+      <w:r>
+        <w:t>,14</w:t>
+      </w:r>
+      <w:proofErr w:type="gramEnd"/>
+      <w:r>
+        <w:t>, 6,11, 3, 4, 9, 7, 2,13,12, 0, 5,10,</w:t>
+      </w:r>
+    </w:p>
+    <w:p>
+      <w:pPr>
+        <w:ind w:left="420" w:firstLineChars="0" w:firstLine="0"/>
+      </w:pPr>
+      <w:r>
+        <w:tab/>
+      </w:r>
+      <w:r>
+        <w:tab/>
+      </w:r>
+      <w:r>
+        <w:tab/>
+      </w:r>
+      <w:r>
+        <w:tab/>
+        <w:t xml:space="preserve"> 3</w:t>
+      </w:r>
+      <w:proofErr w:type="gramStart"/>
+      <w:r>
+        <w:t>,13</w:t>
+      </w:r>
+      <w:proofErr w:type="gramEnd"/>
+      <w:r>
+        <w:t>, 4, 7,15, 2, 8,14,12, 0, 1,10, 6, 9,11, 5,</w:t>
+      </w:r>
+    </w:p>
+    <w:p>
+      <w:pPr>
+        <w:ind w:left="420" w:firstLineChars="0" w:firstLine="0"/>
+      </w:pPr>
+      <w:r>
+        <w:tab/>
+      </w:r>
+      <w:r>
+        <w:tab/>
+      </w:r>
+      <w:r>
+        <w:tab/>
+      </w:r>
+      <w:r>
+        <w:tab/>
+        <w:t xml:space="preserve"> 0</w:t>
+      </w:r>
+      <w:proofErr w:type="gramStart"/>
+      <w:r>
+        <w:t>,14</w:t>
+      </w:r>
+      <w:proofErr w:type="gramEnd"/>
+      <w:r>
+        <w:t>, 7,11,10, 4,13, 1, 5, 8,12, 6, 9, 3, 2,15,</w:t>
+      </w:r>
+    </w:p>
+    <w:p>
+      <w:pPr>
+        <w:ind w:left="420" w:firstLineChars="0" w:firstLine="0"/>
+      </w:pPr>
+      <w:r>
+        <w:tab/>
+      </w:r>
+      <w:r>
+        <w:tab/>
+      </w:r>
+      <w:r>
+        <w:tab/>
+      </w:r>
+      <w:r>
+        <w:tab/>
+        <w:t>13, 8</w:t>
+      </w:r>
+      <w:proofErr w:type="gramStart"/>
+      <w:r>
+        <w:t>,10</w:t>
+      </w:r>
+      <w:proofErr w:type="gramEnd"/>
+      <w:r>
+        <w:t>, 1, 3,15, 4, 2,11, 6, 7,12, 0, 5,14, 9</w:t>
       </w:r>
     </w:p>
     <w:p>
@@ -4038,61 +4530,93 @@
       </w:r>
       <w:r>
         <w:tab/>
-        <w:t>10, 0, 9,14, 6, 3,15, 5, 1,13,12, 7,11, 4, 2, 8,</w:t>
-      </w:r>
-    </w:p>
-    <w:p>
-      <w:pPr>
-        <w:ind w:left="420" w:firstLineChars="0" w:firstLine="0"/>
-      </w:pPr>
-      <w:r>
-        <w:tab/>
-      </w:r>
-      <w:r>
-        <w:tab/>
-      </w:r>
-      <w:r>
-        <w:tab/>
-      </w:r>
-      <w:r>
-        <w:tab/>
-        <w:t>13, 7, 0, 9, 3, 4, 6,10, 2, 8, 5,14,12,11,15, 1,</w:t>
-      </w:r>
-    </w:p>
-    <w:p>
-      <w:pPr>
-        <w:ind w:left="420" w:firstLineChars="0" w:firstLine="0"/>
-      </w:pPr>
-      <w:r>
-        <w:tab/>
-      </w:r>
-      <w:r>
-        <w:tab/>
-      </w:r>
-      <w:r>
-        <w:tab/>
-      </w:r>
-      <w:r>
-        <w:tab/>
-        <w:t>13, 6, 4, 9, 8,15, 3, 0,11, 1, 2,12, 5,10,14, 7,</w:t>
-      </w:r>
-    </w:p>
-    <w:p>
-      <w:pPr>
-        <w:ind w:left="420" w:firstLineChars="0" w:firstLine="0"/>
-      </w:pPr>
-      <w:r>
-        <w:tab/>
-      </w:r>
-      <w:r>
-        <w:tab/>
-      </w:r>
-      <w:r>
-        <w:tab/>
-      </w:r>
-      <w:r>
-        <w:tab/>
-        <w:t xml:space="preserve"> 1,10,13, 0, 6, 9, 8, 7, 4,15,14, 3,11, 5, 2,12</w:t>
+        <w:t>10, 0, 9</w:t>
+      </w:r>
+      <w:proofErr w:type="gramStart"/>
+      <w:r>
+        <w:t>,14</w:t>
+      </w:r>
+      <w:proofErr w:type="gramEnd"/>
+      <w:r>
+        <w:t>, 6, 3,15, 5, 1,13,12, 7,11, 4, 2, 8,</w:t>
+      </w:r>
+    </w:p>
+    <w:p>
+      <w:pPr>
+        <w:ind w:left="420" w:firstLineChars="0" w:firstLine="0"/>
+      </w:pPr>
+      <w:r>
+        <w:tab/>
+      </w:r>
+      <w:r>
+        <w:tab/>
+      </w:r>
+      <w:r>
+        <w:tab/>
+      </w:r>
+      <w:r>
+        <w:tab/>
+        <w:t>13, 7, 0, 9, 3, 4, 6</w:t>
+      </w:r>
+      <w:proofErr w:type="gramStart"/>
+      <w:r>
+        <w:t>,10</w:t>
+      </w:r>
+      <w:proofErr w:type="gramEnd"/>
+      <w:r>
+        <w:t>, 2, 8, 5,14,12,11,15, 1,</w:t>
+      </w:r>
+    </w:p>
+    <w:p>
+      <w:pPr>
+        <w:ind w:left="420" w:firstLineChars="0" w:firstLine="0"/>
+      </w:pPr>
+      <w:r>
+        <w:tab/>
+      </w:r>
+      <w:r>
+        <w:tab/>
+      </w:r>
+      <w:r>
+        <w:tab/>
+      </w:r>
+      <w:r>
+        <w:tab/>
+        <w:t>13, 6, 4, 9, 8</w:t>
+      </w:r>
+      <w:proofErr w:type="gramStart"/>
+      <w:r>
+        <w:t>,15</w:t>
+      </w:r>
+      <w:proofErr w:type="gramEnd"/>
+      <w:r>
+        <w:t>, 3, 0,11, 1, 2,12, 5,10,14, 7,</w:t>
+      </w:r>
+    </w:p>
+    <w:p>
+      <w:pPr>
+        <w:ind w:left="420" w:firstLineChars="0" w:firstLine="0"/>
+      </w:pPr>
+      <w:r>
+        <w:tab/>
+      </w:r>
+      <w:r>
+        <w:tab/>
+      </w:r>
+      <w:r>
+        <w:tab/>
+      </w:r>
+      <w:r>
+        <w:tab/>
+        <w:t xml:space="preserve"> 1</w:t>
+      </w:r>
+      <w:proofErr w:type="gramStart"/>
+      <w:r>
+        <w:t>,10,13</w:t>
+      </w:r>
+      <w:proofErr w:type="gramEnd"/>
+      <w:r>
+        <w:t>, 0, 6, 9, 8, 7, 4,15,14, 3,11, 5, 2,12</w:t>
       </w:r>
     </w:p>
     <w:p>
@@ -4134,61 +4658,93 @@
       </w:r>
       <w:r>
         <w:tab/>
-        <w:t xml:space="preserve"> 7,13,14, 3, 0, 6, 9,10, 1, 2, 8, 5,11,12, 4,15,</w:t>
-      </w:r>
-    </w:p>
-    <w:p>
-      <w:pPr>
-        <w:ind w:left="420" w:firstLineChars="0" w:firstLine="0"/>
-      </w:pPr>
-      <w:r>
-        <w:tab/>
-      </w:r>
-      <w:r>
-        <w:tab/>
-      </w:r>
-      <w:r>
-        <w:tab/>
-      </w:r>
-      <w:r>
-        <w:tab/>
-        <w:t>13, 8,11, 5, 6,15, 0, 3, 4, 7, 2,12, 1,10,14, 9,</w:t>
-      </w:r>
-    </w:p>
-    <w:p>
-      <w:pPr>
-        <w:ind w:left="420" w:firstLineChars="0" w:firstLine="0"/>
-      </w:pPr>
-      <w:r>
-        <w:tab/>
-      </w:r>
-      <w:r>
-        <w:tab/>
-      </w:r>
-      <w:r>
-        <w:tab/>
-      </w:r>
-      <w:r>
-        <w:tab/>
-        <w:t>10, 6, 9, 0,12,11, 7,13,15, 1, 3,14, 5, 2, 8, 4,</w:t>
-      </w:r>
-    </w:p>
-    <w:p>
-      <w:pPr>
-        <w:ind w:left="420" w:firstLineChars="0" w:firstLine="0"/>
-      </w:pPr>
-      <w:r>
-        <w:tab/>
-      </w:r>
-      <w:r>
-        <w:tab/>
-      </w:r>
-      <w:r>
-        <w:tab/>
-      </w:r>
-      <w:r>
-        <w:tab/>
-        <w:t xml:space="preserve"> 3,15, 0, 6,10, 1,13, 8, 9, 4, 5,11,12, 7, 2,14</w:t>
+        <w:t xml:space="preserve"> 7</w:t>
+      </w:r>
+      <w:proofErr w:type="gramStart"/>
+      <w:r>
+        <w:t>,13,14</w:t>
+      </w:r>
+      <w:proofErr w:type="gramEnd"/>
+      <w:r>
+        <w:t>, 3, 0, 6, 9,10, 1, 2, 8, 5,11,12, 4,15,</w:t>
+      </w:r>
+    </w:p>
+    <w:p>
+      <w:pPr>
+        <w:ind w:left="420" w:firstLineChars="0" w:firstLine="0"/>
+      </w:pPr>
+      <w:r>
+        <w:tab/>
+      </w:r>
+      <w:r>
+        <w:tab/>
+      </w:r>
+      <w:r>
+        <w:tab/>
+      </w:r>
+      <w:r>
+        <w:tab/>
+        <w:t>13, 8</w:t>
+      </w:r>
+      <w:proofErr w:type="gramStart"/>
+      <w:r>
+        <w:t>,11</w:t>
+      </w:r>
+      <w:proofErr w:type="gramEnd"/>
+      <w:r>
+        <w:t>, 5, 6,15, 0, 3, 4, 7, 2,12, 1,10,14, 9,</w:t>
+      </w:r>
+    </w:p>
+    <w:p>
+      <w:pPr>
+        <w:ind w:left="420" w:firstLineChars="0" w:firstLine="0"/>
+      </w:pPr>
+      <w:r>
+        <w:tab/>
+      </w:r>
+      <w:r>
+        <w:tab/>
+      </w:r>
+      <w:r>
+        <w:tab/>
+      </w:r>
+      <w:r>
+        <w:tab/>
+        <w:t>10, 6, 9, 0</w:t>
+      </w:r>
+      <w:proofErr w:type="gramStart"/>
+      <w:r>
+        <w:t>,12,11</w:t>
+      </w:r>
+      <w:proofErr w:type="gramEnd"/>
+      <w:r>
+        <w:t>, 7,13,15, 1, 3,14, 5, 2, 8, 4,</w:t>
+      </w:r>
+    </w:p>
+    <w:p>
+      <w:pPr>
+        <w:ind w:left="420" w:firstLineChars="0" w:firstLine="0"/>
+      </w:pPr>
+      <w:r>
+        <w:tab/>
+      </w:r>
+      <w:r>
+        <w:tab/>
+      </w:r>
+      <w:r>
+        <w:tab/>
+      </w:r>
+      <w:r>
+        <w:tab/>
+        <w:t xml:space="preserve"> 3</w:t>
+      </w:r>
+      <w:proofErr w:type="gramStart"/>
+      <w:r>
+        <w:t>,15</w:t>
+      </w:r>
+      <w:proofErr w:type="gramEnd"/>
+      <w:r>
+        <w:t>, 0, 6,10, 1,13, 8, 9, 4, 5,11,12, 7, 2,14</w:t>
       </w:r>
     </w:p>
     <w:p>
@@ -4230,61 +4786,93 @@
       </w:r>
       <w:r>
         <w:tab/>
-        <w:t xml:space="preserve"> 2,12, 4, 1, 7,10,11, 6, 8, 5, 3,15,13, 0,14, 9,</w:t>
-      </w:r>
-    </w:p>
-    <w:p>
-      <w:pPr>
-        <w:ind w:left="420" w:firstLineChars="0" w:firstLine="0"/>
-      </w:pPr>
-      <w:r>
-        <w:tab/>
-      </w:r>
-      <w:r>
-        <w:tab/>
-      </w:r>
-      <w:r>
-        <w:tab/>
-      </w:r>
-      <w:r>
-        <w:tab/>
-        <w:t>14,11, 2,12, 4, 7,13, 1, 5, 0,15,10, 3, 9, 8, 6,</w:t>
-      </w:r>
-    </w:p>
-    <w:p>
-      <w:pPr>
-        <w:ind w:left="420" w:firstLineChars="0" w:firstLine="0"/>
-      </w:pPr>
-      <w:r>
-        <w:tab/>
-      </w:r>
-      <w:r>
-        <w:tab/>
-      </w:r>
-      <w:r>
-        <w:tab/>
-      </w:r>
-      <w:r>
-        <w:tab/>
-        <w:t xml:space="preserve"> 4, 2, 1,11,10,13, 7, 8,15, 9,12, 5, 6, 3, 0,14,</w:t>
-      </w:r>
-    </w:p>
-    <w:p>
-      <w:pPr>
-        <w:ind w:left="420" w:firstLineChars="0" w:firstLine="0"/>
-      </w:pPr>
-      <w:r>
-        <w:tab/>
-      </w:r>
-      <w:r>
-        <w:tab/>
-      </w:r>
-      <w:r>
-        <w:tab/>
-      </w:r>
-      <w:r>
-        <w:tab/>
-        <w:t>11, 8,12, 7, 1,14, 2,13, 6,15, 0, 9,10, 4, 5, 3</w:t>
+        <w:t xml:space="preserve"> 2</w:t>
+      </w:r>
+      <w:proofErr w:type="gramStart"/>
+      <w:r>
+        <w:t>,12</w:t>
+      </w:r>
+      <w:proofErr w:type="gramEnd"/>
+      <w:r>
+        <w:t>, 4, 1, 7,10,11, 6, 8, 5, 3,15,13, 0,14, 9,</w:t>
+      </w:r>
+    </w:p>
+    <w:p>
+      <w:pPr>
+        <w:ind w:left="420" w:firstLineChars="0" w:firstLine="0"/>
+      </w:pPr>
+      <w:r>
+        <w:tab/>
+      </w:r>
+      <w:r>
+        <w:tab/>
+      </w:r>
+      <w:r>
+        <w:tab/>
+      </w:r>
+      <w:r>
+        <w:tab/>
+        <w:t>14</w:t>
+      </w:r>
+      <w:proofErr w:type="gramStart"/>
+      <w:r>
+        <w:t>,11</w:t>
+      </w:r>
+      <w:proofErr w:type="gramEnd"/>
+      <w:r>
+        <w:t>, 2,12, 4, 7,13, 1, 5, 0,15,10, 3, 9, 8, 6,</w:t>
+      </w:r>
+    </w:p>
+    <w:p>
+      <w:pPr>
+        <w:ind w:left="420" w:firstLineChars="0" w:firstLine="0"/>
+      </w:pPr>
+      <w:r>
+        <w:tab/>
+      </w:r>
+      <w:r>
+        <w:tab/>
+      </w:r>
+      <w:r>
+        <w:tab/>
+      </w:r>
+      <w:r>
+        <w:tab/>
+        <w:t xml:space="preserve"> 4, 2, 1,11,10,13, 7, 8</w:t>
+      </w:r>
+      <w:proofErr w:type="gramStart"/>
+      <w:r>
+        <w:t>,15</w:t>
+      </w:r>
+      <w:proofErr w:type="gramEnd"/>
+      <w:r>
+        <w:t>, 9,12, 5, 6, 3, 0,14,</w:t>
+      </w:r>
+    </w:p>
+    <w:p>
+      <w:pPr>
+        <w:ind w:left="420" w:firstLineChars="0" w:firstLine="0"/>
+      </w:pPr>
+      <w:r>
+        <w:tab/>
+      </w:r>
+      <w:r>
+        <w:tab/>
+      </w:r>
+      <w:r>
+        <w:tab/>
+      </w:r>
+      <w:r>
+        <w:tab/>
+        <w:t>11, 8</w:t>
+      </w:r>
+      <w:proofErr w:type="gramStart"/>
+      <w:r>
+        <w:t>,12</w:t>
+      </w:r>
+      <w:proofErr w:type="gramEnd"/>
+      <w:r>
+        <w:t>, 7, 1,14, 2,13, 6,15, 0, 9,10, 4, 5, 3</w:t>
       </w:r>
     </w:p>
     <w:p>
@@ -4326,43 +4914,67 @@
       </w:r>
       <w:r>
         <w:tab/>
-        <w:t>12, 1,10,15, 9, 2, 6, 8, 0,13, 3, 4,14, 7, 5,11,</w:t>
-      </w:r>
-    </w:p>
-    <w:p>
-      <w:pPr>
-        <w:ind w:left="420" w:firstLineChars="0" w:firstLine="0"/>
-      </w:pPr>
-      <w:r>
-        <w:tab/>
-      </w:r>
-      <w:r>
-        <w:tab/>
-      </w:r>
-      <w:r>
-        <w:tab/>
-      </w:r>
-      <w:r>
-        <w:tab/>
-        <w:t>10,15, 4, 2, 7,12, 0, 5, 6, 1,13,14, 0,11, 3, 8,</w:t>
-      </w:r>
-    </w:p>
-    <w:p>
-      <w:pPr>
-        <w:ind w:left="420" w:firstLineChars="0" w:firstLine="0"/>
-      </w:pPr>
-      <w:r>
-        <w:tab/>
-      </w:r>
-      <w:r>
-        <w:tab/>
-      </w:r>
-      <w:r>
-        <w:tab/>
-      </w:r>
-      <w:r>
-        <w:tab/>
-        <w:t xml:space="preserve"> 9,14,15, 5, 2, 8,12, 3, 7, 0, 4,10, 1,13,11, 6,</w:t>
+        <w:t>12, 1</w:t>
+      </w:r>
+      <w:proofErr w:type="gramStart"/>
+      <w:r>
+        <w:t>,10,15</w:t>
+      </w:r>
+      <w:proofErr w:type="gramEnd"/>
+      <w:r>
+        <w:t>, 9, 2, 6, 8, 0,13, 3, 4,14, 7, 5,11,</w:t>
+      </w:r>
+    </w:p>
+    <w:p>
+      <w:pPr>
+        <w:ind w:left="420" w:firstLineChars="0" w:firstLine="0"/>
+      </w:pPr>
+      <w:r>
+        <w:tab/>
+      </w:r>
+      <w:r>
+        <w:tab/>
+      </w:r>
+      <w:r>
+        <w:tab/>
+      </w:r>
+      <w:r>
+        <w:tab/>
+        <w:t>10</w:t>
+      </w:r>
+      <w:proofErr w:type="gramStart"/>
+      <w:r>
+        <w:t>,15</w:t>
+      </w:r>
+      <w:proofErr w:type="gramEnd"/>
+      <w:r>
+        <w:t>, 4, 2, 7,12, 0, 5, 6, 1,13,14, 0,11, 3, 8,</w:t>
+      </w:r>
+    </w:p>
+    <w:p>
+      <w:pPr>
+        <w:ind w:left="420" w:firstLineChars="0" w:firstLine="0"/>
+      </w:pPr>
+      <w:r>
+        <w:tab/>
+      </w:r>
+      <w:r>
+        <w:tab/>
+      </w:r>
+      <w:r>
+        <w:tab/>
+      </w:r>
+      <w:r>
+        <w:tab/>
+        <w:t xml:space="preserve"> 9</w:t>
+      </w:r>
+      <w:proofErr w:type="gramStart"/>
+      <w:r>
+        <w:t>,14,15</w:t>
+      </w:r>
+      <w:proofErr w:type="gramEnd"/>
+      <w:r>
+        <w:t>, 5, 2, 8,12, 3, 7, 0, 4,10, 1,13,11, 6,</w:t>
       </w:r>
     </w:p>
     <w:p>
@@ -4381,7 +4993,15 @@
       </w:r>
       <w:r>
         <w:tab/>
-        <w:t xml:space="preserve"> 4, 3, 2,12, 9, 5,15,10,11,14, 1, 7, 6, 0, 8,13</w:t>
+        <w:t xml:space="preserve"> 4, 3, 2</w:t>
+      </w:r>
+      <w:proofErr w:type="gramStart"/>
+      <w:r>
+        <w:t>,12</w:t>
+      </w:r>
+      <w:proofErr w:type="gramEnd"/>
+      <w:r>
+        <w:t>, 9, 5,15,10,11,14, 1, 7, 6, 0, 8,13</w:t>
       </w:r>
     </w:p>
     <w:p>
@@ -4424,25 +5044,41 @@
       </w:r>
       <w:r>
         <w:tab/>
-        <w:t xml:space="preserve"> 4,11, 2,14,15, 0, 8,13, 3,12, 9, 7, 5,10, 6, 1,</w:t>
-      </w:r>
-    </w:p>
-    <w:p>
-      <w:pPr>
-        <w:ind w:left="420" w:firstLineChars="0" w:firstLine="0"/>
-      </w:pPr>
-      <w:r>
-        <w:tab/>
-      </w:r>
-      <w:r>
-        <w:tab/>
-      </w:r>
-      <w:r>
-        <w:tab/>
-      </w:r>
-      <w:r>
-        <w:tab/>
-        <w:t>13, 0,11, 7, 4, 0, 1,10,14, 3, 5,12, 2,15, 8, 6,</w:t>
+        <w:t xml:space="preserve"> 4</w:t>
+      </w:r>
+      <w:proofErr w:type="gramStart"/>
+      <w:r>
+        <w:t>,11</w:t>
+      </w:r>
+      <w:proofErr w:type="gramEnd"/>
+      <w:r>
+        <w:t>, 2,14,15, 0, 8,13, 3,12, 9, 7, 5,10, 6, 1,</w:t>
+      </w:r>
+    </w:p>
+    <w:p>
+      <w:pPr>
+        <w:ind w:left="420" w:firstLineChars="0" w:firstLine="0"/>
+      </w:pPr>
+      <w:r>
+        <w:tab/>
+      </w:r>
+      <w:r>
+        <w:tab/>
+      </w:r>
+      <w:r>
+        <w:tab/>
+      </w:r>
+      <w:r>
+        <w:tab/>
+        <w:t>13, 0</w:t>
+      </w:r>
+      <w:proofErr w:type="gramStart"/>
+      <w:r>
+        <w:t>,11</w:t>
+      </w:r>
+      <w:proofErr w:type="gramEnd"/>
+      <w:r>
+        <w:t>, 7, 4, 0, 1,10,14, 3, 5,12, 2,15, 8, 6,</w:t>
       </w:r>
     </w:p>
     <w:p>
@@ -4478,7 +5114,15 @@
       </w:r>
       <w:r>
         <w:tab/>
-        <w:t xml:space="preserve"> 6,11,13, 8, 1, 4,10, 7, 9, 5, 0,15,14, 2, 3,12</w:t>
+        <w:t xml:space="preserve"> 6</w:t>
+      </w:r>
+      <w:proofErr w:type="gramStart"/>
+      <w:r>
+        <w:t>,11,13</w:t>
+      </w:r>
+      <w:proofErr w:type="gramEnd"/>
+      <w:r>
+        <w:t>, 8, 1, 4,10, 7, 9, 5, 0,15,14, 2, 3,12</w:t>
       </w:r>
     </w:p>
     <w:p>
@@ -4520,61 +5164,93 @@
       </w:r>
       <w:r>
         <w:tab/>
-        <w:t>13, 2, 8, 4, 6,15,11, 1,10, 9, 3,14, 5, 0,12, 7,</w:t>
-      </w:r>
-    </w:p>
-    <w:p>
-      <w:pPr>
-        <w:ind w:left="420" w:firstLineChars="0" w:firstLine="0"/>
-      </w:pPr>
-      <w:r>
-        <w:tab/>
-      </w:r>
-      <w:r>
-        <w:tab/>
-      </w:r>
-      <w:r>
-        <w:tab/>
-      </w:r>
-      <w:r>
-        <w:tab/>
-        <w:t xml:space="preserve"> 1,15,13, 8,10, 3, 7, 4,12, 5, 6,11, 0,14, 9, 2,</w:t>
-      </w:r>
-    </w:p>
-    <w:p>
-      <w:pPr>
-        <w:ind w:left="420" w:firstLineChars="0" w:firstLine="0"/>
-      </w:pPr>
-      <w:r>
-        <w:tab/>
-      </w:r>
-      <w:r>
-        <w:tab/>
-      </w:r>
-      <w:r>
-        <w:tab/>
-      </w:r>
-      <w:r>
-        <w:tab/>
-        <w:t xml:space="preserve"> 7,11, 4, 1, 9,12,14, 2, 0, 6,10,13,15, 3, 5, 8,</w:t>
-      </w:r>
-    </w:p>
-    <w:p>
-      <w:pPr>
-        <w:ind w:left="420" w:firstLineChars="0" w:firstLine="0"/>
-      </w:pPr>
-      <w:r>
-        <w:tab/>
-      </w:r>
-      <w:r>
-        <w:tab/>
-      </w:r>
-      <w:r>
-        <w:tab/>
-      </w:r>
-      <w:r>
-        <w:tab/>
-        <w:t xml:space="preserve"> 2, 1,14, 7, 4,10, 8,13,15,12, 9, 0, 3, 5, 6,11</w:t>
+        <w:t>13, 2, 8, 4, 6</w:t>
+      </w:r>
+      <w:proofErr w:type="gramStart"/>
+      <w:r>
+        <w:t>,15,11</w:t>
+      </w:r>
+      <w:proofErr w:type="gramEnd"/>
+      <w:r>
+        <w:t>, 1,10, 9, 3,14, 5, 0,12, 7,</w:t>
+      </w:r>
+    </w:p>
+    <w:p>
+      <w:pPr>
+        <w:ind w:left="420" w:firstLineChars="0" w:firstLine="0"/>
+      </w:pPr>
+      <w:r>
+        <w:tab/>
+      </w:r>
+      <w:r>
+        <w:tab/>
+      </w:r>
+      <w:r>
+        <w:tab/>
+      </w:r>
+      <w:r>
+        <w:tab/>
+        <w:t xml:space="preserve"> 1</w:t>
+      </w:r>
+      <w:proofErr w:type="gramStart"/>
+      <w:r>
+        <w:t>,15,13</w:t>
+      </w:r>
+      <w:proofErr w:type="gramEnd"/>
+      <w:r>
+        <w:t>, 8,10, 3, 7, 4,12, 5, 6,11, 0,14, 9, 2,</w:t>
+      </w:r>
+    </w:p>
+    <w:p>
+      <w:pPr>
+        <w:ind w:left="420" w:firstLineChars="0" w:firstLine="0"/>
+      </w:pPr>
+      <w:r>
+        <w:tab/>
+      </w:r>
+      <w:r>
+        <w:tab/>
+      </w:r>
+      <w:r>
+        <w:tab/>
+      </w:r>
+      <w:r>
+        <w:tab/>
+        <w:t xml:space="preserve"> 7</w:t>
+      </w:r>
+      <w:proofErr w:type="gramStart"/>
+      <w:r>
+        <w:t>,11</w:t>
+      </w:r>
+      <w:proofErr w:type="gramEnd"/>
+      <w:r>
+        <w:t>, 4, 1, 9,12,14, 2, 0, 6,10,13,15, 3, 5, 8,</w:t>
+      </w:r>
+    </w:p>
+    <w:p>
+      <w:pPr>
+        <w:ind w:left="420" w:firstLineChars="0" w:firstLine="0"/>
+      </w:pPr>
+      <w:r>
+        <w:tab/>
+      </w:r>
+      <w:r>
+        <w:tab/>
+      </w:r>
+      <w:r>
+        <w:tab/>
+      </w:r>
+      <w:r>
+        <w:tab/>
+        <w:t xml:space="preserve"> 2, 1</w:t>
+      </w:r>
+      <w:proofErr w:type="gramStart"/>
+      <w:r>
+        <w:t>,14</w:t>
+      </w:r>
+      <w:proofErr w:type="gramEnd"/>
+      <w:r>
+        <w:t>, 7, 4,10, 8,13,15,12, 9, 0, 3, 5, 6,11</w:t>
       </w:r>
     </w:p>
     <w:p>
@@ -4607,12 +5283,14 @@
         </w:rPr>
         <w:t>最后执行</w:t>
       </w:r>
+      <w:proofErr w:type="spellStart"/>
       <w:r>
         <w:rPr>
           <w:rFonts w:hint="eastAsia"/>
         </w:rPr>
         <w:t>p_box</w:t>
       </w:r>
+      <w:proofErr w:type="spellEnd"/>
       <w:r>
         <w:rPr>
           <w:rFonts w:hint="eastAsia"/>
@@ -4636,8 +5314,23 @@
       <w:pPr>
         <w:ind w:left="420" w:firstLineChars="0" w:firstLine="0"/>
       </w:pPr>
-      <w:r>
-        <w:t>const static unsigned char p_box_table[DES_HALF_PART_LEN] = {</w:t>
+      <w:proofErr w:type="spellStart"/>
+      <w:proofErr w:type="gramStart"/>
+      <w:r>
+        <w:t>const</w:t>
+      </w:r>
+      <w:proofErr w:type="spellEnd"/>
+      <w:proofErr w:type="gramEnd"/>
+      <w:r>
+        <w:t xml:space="preserve"> static unsigned char </w:t>
+      </w:r>
+      <w:proofErr w:type="spellStart"/>
+      <w:r>
+        <w:t>p_box_table</w:t>
+      </w:r>
+      <w:proofErr w:type="spellEnd"/>
+      <w:r>
+        <w:t>[DES_HALF_PART_LEN] = {</w:t>
       </w:r>
     </w:p>
     <w:p>
@@ -4661,7 +5354,15 @@
       </w:r>
       <w:r>
         <w:tab/>
-        <w:t xml:space="preserve"> 2, 8,24,14,32,27, 3, 9,19,13,30, 6,22,11, 4,25</w:t>
+        <w:t xml:space="preserve"> 2, 8</w:t>
+      </w:r>
+      <w:proofErr w:type="gramStart"/>
+      <w:r>
+        <w:t>,24,14,32,27</w:t>
+      </w:r>
+      <w:proofErr w:type="gramEnd"/>
+      <w:r>
+        <w:t>, 3, 9,19,13,30, 6,22,11, 4,25</w:t>
       </w:r>
     </w:p>
     <w:p>
@@ -4698,50 +5399,22 @@
         <w:rPr>
           <w:rFonts w:hint="eastAsia"/>
         </w:rPr>
-        <w:t>了解了实现的方案后，可以正确实现加密流程：扩展</w:t>
-      </w:r>
-      <w:r>
-        <w:rPr>
-          <w:rFonts w:hint="eastAsia"/>
-        </w:rPr>
-        <w:t>Key</w:t>
-      </w:r>
-      <w:r>
-        <w:rPr>
-          <w:rFonts w:hint="eastAsia"/>
-        </w:rPr>
-        <w:t>得到</w:t>
-      </w:r>
-      <w:r>
-        <w:rPr>
-          <w:rFonts w:hint="eastAsia"/>
-        </w:rPr>
-        <w:t>subkey_set[16][48bit]</w:t>
-      </w:r>
-      <w:r>
-        <w:rPr>
-          <w:rFonts w:hint="eastAsia"/>
-        </w:rPr>
-        <w:t>；循环执行</w:t>
-      </w:r>
-      <w:r>
-        <w:rPr>
-          <w:rFonts w:hint="eastAsia"/>
-        </w:rPr>
-        <w:t>16</w:t>
-      </w:r>
-      <w:r>
-        <w:rPr>
-          <w:rFonts w:hint="eastAsia"/>
-        </w:rPr>
-        <w:t>轮的运算，</w:t>
-      </w:r>
+        <w:t>解密与加密的不同之处是：</w:t>
+      </w:r>
+      <w:r>
+        <w:rPr>
+          <w:rFonts w:hint="eastAsia"/>
+        </w:rPr>
+        <w:t>将</w:t>
+      </w:r>
+      <w:proofErr w:type="spellStart"/>
       <w:r>
         <w:rPr>
           <w:rFonts w:hint="eastAsia"/>
         </w:rPr>
         <w:t>subkey_set</w:t>
       </w:r>
+      <w:proofErr w:type="spellEnd"/>
       <w:r>
         <w:rPr>
           <w:rFonts w:hint="eastAsia"/>
@@ -4752,178 +5425,16 @@
         <w:rPr>
           <w:rFonts w:hint="eastAsia"/>
         </w:rPr>
-        <w:t>0-&gt;15</w:t>
-      </w:r>
-      <w:r>
-        <w:rPr>
-          <w:rFonts w:hint="eastAsia"/>
-        </w:rPr>
-        <w:t>的顺序依次参与运算；得到结果。从网上和很多书籍上看到解密只需要将</w:t>
-      </w:r>
-      <w:r>
-        <w:rPr>
-          <w:rFonts w:hint="eastAsia"/>
-        </w:rPr>
-        <w:t>subkey_set</w:t>
-      </w:r>
-      <w:r>
-        <w:rPr>
-          <w:rFonts w:hint="eastAsia"/>
-        </w:rPr>
-        <w:t>按照</w:t>
-      </w:r>
-      <w:r>
-        <w:rPr>
-          <w:rFonts w:hint="eastAsia"/>
-        </w:rPr>
         <w:t>15-&gt;0</w:t>
       </w:r>
       <w:r>
         <w:rPr>
           <w:rFonts w:hint="eastAsia"/>
         </w:rPr>
-        <w:t>的顺序参与循环运算，就可以实现解密操作，但经过试验和查看开源库后发现还需要做其他操作。总结后得出解密与加密的不同如下几点：</w:t>
-      </w:r>
-    </w:p>
-    <w:p>
-      <w:pPr>
-        <w:pStyle w:val="a6"/>
-        <w:numPr>
-          <w:ilvl w:val="0"/>
-          <w:numId w:val="5"/>
-        </w:numPr>
-        <w:ind w:firstLineChars="0"/>
-      </w:pPr>
-      <w:r>
-        <w:rPr>
-          <w:rFonts w:hint="eastAsia"/>
-        </w:rPr>
-        <w:t>将</w:t>
-      </w:r>
-      <w:r>
-        <w:rPr>
-          <w:rFonts w:hint="eastAsia"/>
-        </w:rPr>
-        <w:t>subkey_set</w:t>
-      </w:r>
-      <w:r>
-        <w:rPr>
-          <w:rFonts w:hint="eastAsia"/>
-        </w:rPr>
-        <w:t>按照</w:t>
-      </w:r>
-      <w:r>
-        <w:rPr>
-          <w:rFonts w:hint="eastAsia"/>
-        </w:rPr>
-        <w:t>15-&gt;0</w:t>
-      </w:r>
-      <w:r>
-        <w:rPr>
-          <w:rFonts w:hint="eastAsia"/>
-        </w:rPr>
         <w:t>的顺序参与循环运算；</w:t>
       </w:r>
-    </w:p>
-    <w:p>
-      <w:pPr>
-        <w:pStyle w:val="a6"/>
-        <w:numPr>
-          <w:ilvl w:val="0"/>
-          <w:numId w:val="5"/>
-        </w:numPr>
-        <w:ind w:firstLineChars="0"/>
-      </w:pPr>
-      <w:r>
-        <w:rPr>
-          <w:rFonts w:hint="eastAsia"/>
-        </w:rPr>
-        <w:t>在</w:t>
-      </w:r>
-      <w:r>
-        <w:rPr>
-          <w:rFonts w:hint="eastAsia"/>
-        </w:rPr>
-        <w:t>1.1.3</w:t>
-      </w:r>
-      <w:r>
-        <w:rPr>
-          <w:rFonts w:hint="eastAsia"/>
-        </w:rPr>
-        <w:t>中描述的流程中，</w:t>
-      </w:r>
-      <w:r>
-        <w:rPr>
-          <w:rFonts w:hint="eastAsia"/>
-        </w:rPr>
-        <w:t>Ri</w:t>
-      </w:r>
-      <w:r>
-        <w:rPr>
-          <w:rFonts w:hint="eastAsia"/>
-        </w:rPr>
-        <w:t>将直接赋值给</w:t>
-      </w:r>
-      <w:r>
-        <w:rPr>
-          <w:rFonts w:hint="eastAsia"/>
-        </w:rPr>
-        <w:t>Li+1</w:t>
-      </w:r>
-      <w:r>
-        <w:rPr>
-          <w:rFonts w:hint="eastAsia"/>
-        </w:rPr>
-        <w:t>，而</w:t>
-      </w:r>
-      <w:r>
-        <w:rPr>
-          <w:rFonts w:hint="eastAsia"/>
-        </w:rPr>
-        <w:t>Li</w:t>
-      </w:r>
-      <w:r>
-        <w:rPr>
-          <w:rFonts w:hint="eastAsia"/>
-        </w:rPr>
-        <w:t>将执行扩展置换、</w:t>
-      </w:r>
-      <w:r>
-        <w:rPr>
-          <w:rFonts w:hint="eastAsia"/>
-        </w:rPr>
-        <w:t>s</w:t>
-      </w:r>
-      <w:r>
-        <w:rPr>
-          <w:rFonts w:hint="eastAsia"/>
-        </w:rPr>
-        <w:t>盒、</w:t>
-      </w:r>
-      <w:r>
-        <w:rPr>
-          <w:rFonts w:hint="eastAsia"/>
-        </w:rPr>
-        <w:t>p</w:t>
-      </w:r>
-      <w:r>
-        <w:rPr>
-          <w:rFonts w:hint="eastAsia"/>
-        </w:rPr>
-        <w:t>盒等操作后，赋值给</w:t>
-      </w:r>
-      <w:r>
-        <w:rPr>
-          <w:rFonts w:hint="eastAsia"/>
-        </w:rPr>
-        <w:t>Ri+1</w:t>
-      </w:r>
-      <w:r>
-        <w:rPr>
-          <w:rFonts w:hint="eastAsia"/>
-        </w:rPr>
-        <w:t>；</w:t>
-      </w:r>
+      <w:bookmarkStart w:id="0" w:name="_GoBack"/>
+      <w:bookmarkEnd w:id="0"/>
     </w:p>
     <w:p>
       <w:pPr>

</xml_diff>